<commit_message>
Edited guidelines for description
</commit_message>
<xml_diff>
--- a/Doorman_Documents/Prototype Description.docx
+++ b/Doorman_Documents/Prototype Description.docx
@@ -674,6 +674,32 @@
         <w:spacing w:before="100" w:beforeAutospacing="1" w:after="100" w:afterAutospacing="1" w:line="240" w:lineRule="auto"/>
         <w:rPr>
           <w:rFonts w:ascii="Times New Roman" w:eastAsia="Times New Roman" w:hAnsi="Times New Roman" w:cs="Times New Roman"/>
+          <w:sz w:val="24"/>
+          <w:szCs w:val="24"/>
+        </w:rPr>
+      </w:pPr>
+      <w:r>
+        <w:t xml:space="preserve">A brief (200-300 word) description that specifically relates your delivered prototype back to your </w:t>
+      </w:r>
+      <w:hyperlink r:id="rId8" w:history="1">
+        <w:r>
+          <w:rPr>
+            <w:rStyle w:val="Hyperlink"/>
+          </w:rPr>
+          <w:t>concept document</w:t>
+        </w:r>
+      </w:hyperlink>
+      <w:r>
+        <w:t>. Discuss how the experience goals are, in fact, delivered by the prototype, or how they are not (and why not). If there were significant deviations from the original concept, these should be called out, with brief reasons provided.</w:t>
+      </w:r>
+      <w:bookmarkStart w:id="0" w:name="_GoBack"/>
+      <w:bookmarkEnd w:id="0"/>
+    </w:p>
+    <w:p>
+      <w:pPr>
+        <w:spacing w:before="100" w:beforeAutospacing="1" w:after="100" w:afterAutospacing="1" w:line="240" w:lineRule="auto"/>
+        <w:rPr>
+          <w:rFonts w:ascii="Times New Roman" w:eastAsia="Times New Roman" w:hAnsi="Times New Roman" w:cs="Times New Roman"/>
           <w:b/>
           <w:sz w:val="24"/>
           <w:szCs w:val="24"/>
@@ -2062,6 +2088,7 @@
                 <w:sz w:val="16"/>
                 <w:szCs w:val="16"/>
               </w:rPr>
+              <w:lastRenderedPageBreak/>
               <w:t>music</w:t>
             </w:r>
           </w:p>
@@ -2498,7 +2525,6 @@
                 <w:sz w:val="16"/>
                 <w:szCs w:val="16"/>
               </w:rPr>
-              <w:lastRenderedPageBreak/>
               <w:t>sound</w:t>
             </w:r>
           </w:p>
@@ -3429,7 +3455,7 @@
                     </pic:cNvPicPr>
                   </pic:nvPicPr>
                   <pic:blipFill>
-                    <a:blip r:embed="rId8" cstate="print">
+                    <a:blip r:embed="rId9" cstate="print">
                       <a:extLst>
                         <a:ext uri="{28A0092B-C50C-407E-A947-70E740481C1C}">
                           <a14:useLocalDpi xmlns:a14="http://schemas.microsoft.com/office/drawing/2010/main" val="0"/>
@@ -3499,6 +3525,7 @@
           <w:sz w:val="24"/>
           <w:szCs w:val="24"/>
         </w:rPr>
+        <w:lastRenderedPageBreak/>
         <w:drawing>
           <wp:inline distT="0" distB="0" distL="0" distR="0">
             <wp:extent cx="3979333" cy="2238375"/>
@@ -3517,7 +3544,7 @@
                     </pic:cNvPicPr>
                   </pic:nvPicPr>
                   <pic:blipFill>
-                    <a:blip r:embed="rId9" cstate="print">
+                    <a:blip r:embed="rId10" cstate="print">
                       <a:extLst>
                         <a:ext uri="{28A0092B-C50C-407E-A947-70E740481C1C}">
                           <a14:useLocalDpi xmlns:a14="http://schemas.microsoft.com/office/drawing/2010/main" val="0"/>
@@ -3583,7 +3610,6 @@
         <w:rPr>
           <w:noProof/>
         </w:rPr>
-        <w:lastRenderedPageBreak/>
         <w:drawing>
           <wp:inline distT="0" distB="0" distL="0" distR="0" wp14:anchorId="4057ABF3" wp14:editId="7E6C6FC7">
             <wp:extent cx="2763926" cy="3524250"/>
@@ -3602,7 +3628,7 @@
                     </pic:cNvPicPr>
                   </pic:nvPicPr>
                   <pic:blipFill>
-                    <a:blip r:embed="rId10" cstate="print">
+                    <a:blip r:embed="rId11" cstate="print">
                       <a:extLst>
                         <a:ext uri="{28A0092B-C50C-407E-A947-70E740481C1C}">
                           <a14:useLocalDpi xmlns:a14="http://schemas.microsoft.com/office/drawing/2010/main" val="0"/>
@@ -3655,7 +3681,7 @@
                     </pic:cNvPicPr>
                   </pic:nvPicPr>
                   <pic:blipFill>
-                    <a:blip r:embed="rId11" cstate="print">
+                    <a:blip r:embed="rId12" cstate="print">
                       <a:extLst>
                         <a:ext uri="{28A0092B-C50C-407E-A947-70E740481C1C}">
                           <a14:useLocalDpi xmlns:a14="http://schemas.microsoft.com/office/drawing/2010/main" val="0"/>
@@ -3698,8 +3724,6 @@
           <w:szCs w:val="24"/>
         </w:rPr>
       </w:pPr>
-      <w:bookmarkStart w:id="0" w:name="_GoBack"/>
-      <w:bookmarkEnd w:id="0"/>
     </w:p>
     <w:sectPr>
       <w:pgSz w:w="12240" w:h="15840"/>

</xml_diff>